<commit_message>
problem 7 done, add pdf
problem 7 done, add pdf
</commit_message>
<xml_diff>
--- a/2015-09-01/0901yh638ver1.docx
+++ b/2015-09-01/0901yh638ver1.docx
@@ -2236,74 +2236,74 @@
         <w:spacing w:line="240" w:lineRule="auto"/>
         <w:jc w:val="left"/>
         <w:rPr>
+          <w:rFonts w:eastAsia="宋体" w:cs="Times New Roman"/>
+          <w:kern w:val="0"/>
+        </w:rPr>
+      </w:pPr>
+      <w:proofErr w:type="gramStart"/>
+      <w:r>
+        <w:rPr>
+          <w:rFonts w:eastAsia="宋体" w:cs="Times New Roman"/>
+          <w:kern w:val="0"/>
+        </w:rPr>
+        <w:t>the</w:t>
+      </w:r>
+      <w:proofErr w:type="gramEnd"/>
+      <w:r>
+        <w:rPr>
+          <w:rFonts w:eastAsia="宋体" w:cs="Times New Roman"/>
+          <w:kern w:val="0"/>
+        </w:rPr>
+        <w:t xml:space="preserve"> minimum serial time</w:t>
+      </w:r>
+      <w:r>
+        <w:rPr>
           <w:rFonts w:eastAsia="宋体" w:cs="Times New Roman" w:hint="eastAsia"/>
           <w:kern w:val="0"/>
         </w:rPr>
-      </w:pPr>
-      <w:proofErr w:type="gramStart"/>
-      <w:r>
-        <w:rPr>
-          <w:rFonts w:eastAsia="宋体" w:cs="Times New Roman"/>
-          <w:kern w:val="0"/>
-        </w:rPr>
-        <w:t>the</w:t>
-      </w:r>
-      <w:proofErr w:type="gramEnd"/>
-      <w:r>
-        <w:rPr>
-          <w:rFonts w:eastAsia="宋体" w:cs="Times New Roman"/>
-          <w:kern w:val="0"/>
-        </w:rPr>
-        <w:t xml:space="preserve"> minimum serial time</w:t>
-      </w:r>
+        <w:t xml:space="preserve"> is 1+0.5+0.25+0.5+0.5=2.75hour</w:t>
+      </w:r>
+    </w:p>
+    <w:p>
+      <w:pPr>
+        <w:widowControl/>
+        <w:tabs>
+          <w:tab w:val="left" w:pos="916"/>
+          <w:tab w:val="left" w:pos="1832"/>
+          <w:tab w:val="left" w:pos="2748"/>
+          <w:tab w:val="left" w:pos="3664"/>
+          <w:tab w:val="left" w:pos="4580"/>
+          <w:tab w:val="left" w:pos="5496"/>
+          <w:tab w:val="left" w:pos="6412"/>
+          <w:tab w:val="left" w:pos="7328"/>
+          <w:tab w:val="left" w:pos="8244"/>
+          <w:tab w:val="left" w:pos="9160"/>
+          <w:tab w:val="left" w:pos="10076"/>
+          <w:tab w:val="left" w:pos="10992"/>
+          <w:tab w:val="left" w:pos="11908"/>
+          <w:tab w:val="left" w:pos="12824"/>
+          <w:tab w:val="left" w:pos="13740"/>
+          <w:tab w:val="left" w:pos="14656"/>
+        </w:tabs>
+        <w:spacing w:line="240" w:lineRule="auto"/>
+        <w:jc w:val="left"/>
+        <w:rPr>
+          <w:rFonts w:eastAsia="宋体" w:cs="Times New Roman"/>
+          <w:kern w:val="0"/>
+        </w:rPr>
+      </w:pPr>
       <w:r>
         <w:rPr>
           <w:rFonts w:eastAsia="宋体" w:cs="Times New Roman" w:hint="eastAsia"/>
           <w:kern w:val="0"/>
         </w:rPr>
-        <w:t xml:space="preserve"> is 1+0.5+0.25+0.5+0.5=2.75hour</w:t>
-      </w:r>
-    </w:p>
-    <w:p>
-      <w:pPr>
-        <w:widowControl/>
-        <w:tabs>
-          <w:tab w:val="left" w:pos="916"/>
-          <w:tab w:val="left" w:pos="1832"/>
-          <w:tab w:val="left" w:pos="2748"/>
-          <w:tab w:val="left" w:pos="3664"/>
-          <w:tab w:val="left" w:pos="4580"/>
-          <w:tab w:val="left" w:pos="5496"/>
-          <w:tab w:val="left" w:pos="6412"/>
-          <w:tab w:val="left" w:pos="7328"/>
-          <w:tab w:val="left" w:pos="8244"/>
-          <w:tab w:val="left" w:pos="9160"/>
-          <w:tab w:val="left" w:pos="10076"/>
-          <w:tab w:val="left" w:pos="10992"/>
-          <w:tab w:val="left" w:pos="11908"/>
-          <w:tab w:val="left" w:pos="12824"/>
-          <w:tab w:val="left" w:pos="13740"/>
-          <w:tab w:val="left" w:pos="14656"/>
-        </w:tabs>
-        <w:spacing w:line="240" w:lineRule="auto"/>
-        <w:jc w:val="left"/>
+        <w:t>As GCC-&gt; BLAS-&gt;LAPACK-&gt;application</w:t>
+      </w:r>
+      <w:r>
         <w:rPr>
           <w:rFonts w:eastAsia="宋体" w:cs="Times New Roman" w:hint="eastAsia"/>
           <w:kern w:val="0"/>
         </w:rPr>
-      </w:pPr>
-      <w:r>
-        <w:rPr>
-          <w:rFonts w:eastAsia="宋体" w:cs="Times New Roman" w:hint="eastAsia"/>
-          <w:kern w:val="0"/>
-        </w:rPr>
-        <w:t>As GCC-&gt; BLAS-&gt;LAPACK-&gt;application</w:t>
-      </w:r>
-      <w:r>
-        <w:rPr>
-          <w:rFonts w:eastAsia="宋体" w:cs="Times New Roman" w:hint="eastAsia"/>
-          <w:kern w:val="0"/>
-        </w:rPr>
         <w:t xml:space="preserve"> must be done in serial, </w:t>
       </w:r>
     </w:p>
@@ -2331,7 +2331,7 @@
         <w:spacing w:line="240" w:lineRule="auto"/>
         <w:jc w:val="left"/>
         <w:rPr>
-          <w:rFonts w:eastAsia="宋体" w:cs="Times New Roman" w:hint="eastAsia"/>
+          <w:rFonts w:eastAsia="宋体" w:cs="Times New Roman"/>
           <w:kern w:val="0"/>
         </w:rPr>
       </w:pPr>
@@ -2930,101 +2930,115 @@
         <w:ind w:firstLine="465"/>
         <w:jc w:val="left"/>
         <w:rPr>
+          <w:rFonts w:eastAsia="宋体" w:cs="Times New Roman"/>
+          <w:kern w:val="0"/>
+        </w:rPr>
+      </w:pPr>
+      <w:proofErr w:type="gramStart"/>
+      <w:r>
+        <w:rPr>
+          <w:rFonts w:eastAsia="宋体" w:cs="Times New Roman"/>
+          <w:kern w:val="0"/>
+        </w:rPr>
+        <w:t>on</w:t>
+      </w:r>
+      <w:proofErr w:type="gramEnd"/>
+      <w:r>
+        <w:rPr>
+          <w:rFonts w:eastAsia="宋体" w:cs="Times New Roman"/>
+          <w:kern w:val="0"/>
+        </w:rPr>
+        <w:t xml:space="preserve"> your machine from the plot?</w:t>
+      </w:r>
+    </w:p>
+    <w:p>
+      <w:pPr>
+        <w:widowControl/>
+        <w:tabs>
+          <w:tab w:val="left" w:pos="916"/>
+          <w:tab w:val="left" w:pos="1832"/>
+          <w:tab w:val="left" w:pos="2748"/>
+          <w:tab w:val="left" w:pos="3664"/>
+          <w:tab w:val="left" w:pos="4580"/>
+          <w:tab w:val="left" w:pos="5496"/>
+          <w:tab w:val="left" w:pos="6412"/>
+          <w:tab w:val="left" w:pos="7328"/>
+          <w:tab w:val="left" w:pos="8244"/>
+          <w:tab w:val="left" w:pos="9160"/>
+          <w:tab w:val="left" w:pos="10076"/>
+          <w:tab w:val="left" w:pos="10992"/>
+          <w:tab w:val="left" w:pos="11908"/>
+          <w:tab w:val="left" w:pos="12824"/>
+          <w:tab w:val="left" w:pos="13740"/>
+          <w:tab w:val="left" w:pos="14656"/>
+        </w:tabs>
+        <w:spacing w:line="240" w:lineRule="auto"/>
+        <w:ind w:firstLine="465"/>
+        <w:jc w:val="left"/>
+        <w:rPr>
+          <w:rFonts w:eastAsia="宋体" w:cs="Times New Roman"/>
+          <w:kern w:val="0"/>
+        </w:rPr>
+      </w:pPr>
+    </w:p>
+    <w:p>
+      <w:pPr>
+        <w:widowControl/>
+        <w:tabs>
+          <w:tab w:val="left" w:pos="916"/>
+          <w:tab w:val="left" w:pos="1832"/>
+          <w:tab w:val="left" w:pos="2748"/>
+          <w:tab w:val="left" w:pos="3664"/>
+          <w:tab w:val="left" w:pos="4580"/>
+          <w:tab w:val="left" w:pos="5496"/>
+          <w:tab w:val="left" w:pos="6412"/>
+          <w:tab w:val="left" w:pos="7328"/>
+          <w:tab w:val="left" w:pos="8244"/>
+          <w:tab w:val="left" w:pos="9160"/>
+          <w:tab w:val="left" w:pos="10076"/>
+          <w:tab w:val="left" w:pos="10992"/>
+          <w:tab w:val="left" w:pos="11908"/>
+          <w:tab w:val="left" w:pos="12824"/>
+          <w:tab w:val="left" w:pos="13740"/>
+          <w:tab w:val="left" w:pos="14656"/>
+        </w:tabs>
+        <w:spacing w:line="240" w:lineRule="auto"/>
+        <w:ind w:firstLine="465"/>
+        <w:jc w:val="left"/>
+        <w:rPr>
+          <w:rFonts w:eastAsia="宋体" w:cs="Times New Roman"/>
+          <w:kern w:val="0"/>
+        </w:rPr>
+      </w:pPr>
+      <w:proofErr w:type="gramStart"/>
+      <w:r>
+        <w:rPr>
           <w:rFonts w:eastAsia="宋体" w:cs="Times New Roman" w:hint="eastAsia"/>
           <w:kern w:val="0"/>
         </w:rPr>
-      </w:pPr>
-      <w:proofErr w:type="gramStart"/>
-      <w:r>
-        <w:rPr>
-          <w:rFonts w:eastAsia="宋体" w:cs="Times New Roman"/>
-          <w:kern w:val="0"/>
-        </w:rPr>
-        <w:t>on</w:t>
+        <w:t>each</w:t>
       </w:r>
       <w:proofErr w:type="gramEnd"/>
       <w:r>
         <w:rPr>
-          <w:rFonts w:eastAsia="宋体" w:cs="Times New Roman"/>
-          <w:kern w:val="0"/>
-        </w:rPr>
-        <w:t xml:space="preserve"> your machine from the plot?</w:t>
-      </w:r>
-    </w:p>
-    <w:p>
-      <w:pPr>
-        <w:widowControl/>
-        <w:tabs>
-          <w:tab w:val="left" w:pos="916"/>
-          <w:tab w:val="left" w:pos="1832"/>
-          <w:tab w:val="left" w:pos="2748"/>
-          <w:tab w:val="left" w:pos="3664"/>
-          <w:tab w:val="left" w:pos="4580"/>
-          <w:tab w:val="left" w:pos="5496"/>
-          <w:tab w:val="left" w:pos="6412"/>
-          <w:tab w:val="left" w:pos="7328"/>
-          <w:tab w:val="left" w:pos="8244"/>
-          <w:tab w:val="left" w:pos="9160"/>
-          <w:tab w:val="left" w:pos="10076"/>
-          <w:tab w:val="left" w:pos="10992"/>
-          <w:tab w:val="left" w:pos="11908"/>
-          <w:tab w:val="left" w:pos="12824"/>
-          <w:tab w:val="left" w:pos="13740"/>
-          <w:tab w:val="left" w:pos="14656"/>
-        </w:tabs>
-        <w:spacing w:line="240" w:lineRule="auto"/>
-        <w:ind w:firstLine="465"/>
-        <w:jc w:val="left"/>
-        <w:rPr>
           <w:rFonts w:eastAsia="宋体" w:cs="Times New Roman" w:hint="eastAsia"/>
           <w:kern w:val="0"/>
         </w:rPr>
-      </w:pPr>
-    </w:p>
-    <w:p>
-      <w:pPr>
-        <w:widowControl/>
-        <w:tabs>
-          <w:tab w:val="left" w:pos="916"/>
-          <w:tab w:val="left" w:pos="1832"/>
-          <w:tab w:val="left" w:pos="2748"/>
-          <w:tab w:val="left" w:pos="3664"/>
-          <w:tab w:val="left" w:pos="4580"/>
-          <w:tab w:val="left" w:pos="5496"/>
-          <w:tab w:val="left" w:pos="6412"/>
-          <w:tab w:val="left" w:pos="7328"/>
-          <w:tab w:val="left" w:pos="8244"/>
-          <w:tab w:val="left" w:pos="9160"/>
-          <w:tab w:val="left" w:pos="10076"/>
-          <w:tab w:val="left" w:pos="10992"/>
-          <w:tab w:val="left" w:pos="11908"/>
-          <w:tab w:val="left" w:pos="12824"/>
-          <w:tab w:val="left" w:pos="13740"/>
-          <w:tab w:val="left" w:pos="14656"/>
-        </w:tabs>
-        <w:spacing w:line="240" w:lineRule="auto"/>
-        <w:ind w:firstLine="465"/>
-        <w:jc w:val="left"/>
-        <w:rPr>
-          <w:rFonts w:eastAsia="宋体" w:cs="Times New Roman"/>
-          <w:kern w:val="0"/>
-        </w:rPr>
-      </w:pPr>
-      <w:proofErr w:type="gramStart"/>
+        <w:t xml:space="preserve"> </w:t>
+      </w:r>
       <w:r>
         <w:rPr>
           <w:rFonts w:eastAsia="宋体" w:cs="Times New Roman" w:hint="eastAsia"/>
           <w:kern w:val="0"/>
         </w:rPr>
-        <w:t>each</w:t>
-      </w:r>
-      <w:proofErr w:type="gramEnd"/>
+        <w:t>page size</w:t>
+      </w:r>
       <w:r>
         <w:rPr>
           <w:rFonts w:eastAsia="宋体" w:cs="Times New Roman" w:hint="eastAsia"/>
           <w:kern w:val="0"/>
         </w:rPr>
-        <w:t xml:space="preserve"> cache line should be about 2^14 long</w:t>
+        <w:t xml:space="preserve"> should be about 2^14 long</w:t>
       </w:r>
       <w:r>
         <w:rPr>
@@ -3058,7 +3072,7 @@
         <w:spacing w:line="240" w:lineRule="auto"/>
         <w:jc w:val="left"/>
         <w:rPr>
-          <w:rFonts w:eastAsia="宋体" w:cs="Times New Roman" w:hint="eastAsia"/>
+          <w:rFonts w:eastAsia="宋体" w:cs="Times New Roman"/>
           <w:kern w:val="0"/>
         </w:rPr>
       </w:pPr>
@@ -3087,7 +3101,7 @@
                     </pic:cNvPicPr>
                   </pic:nvPicPr>
                   <pic:blipFill>
-                    <a:blip r:embed="rId6" cstate="print"/>
+                    <a:blip r:embed="rId7" cstate="print"/>
                     <a:srcRect/>
                     <a:stretch>
                       <a:fillRect/>
@@ -3140,7 +3154,7 @@
         <w:spacing w:line="240" w:lineRule="auto"/>
         <w:jc w:val="left"/>
         <w:rPr>
-          <w:rFonts w:eastAsia="宋体" w:cs="Times New Roman" w:hint="eastAsia"/>
+          <w:rFonts w:eastAsia="宋体" w:cs="Times New Roman"/>
           <w:kern w:val="0"/>
         </w:rPr>
       </w:pPr>
@@ -3537,41 +3551,94 @@
         <w:ind w:firstLine="465"/>
         <w:jc w:val="left"/>
         <w:rPr>
+          <w:rFonts w:eastAsia="宋体" w:cs="Times New Roman"/>
+          <w:kern w:val="0"/>
+        </w:rPr>
+      </w:pPr>
+      <w:proofErr w:type="gramStart"/>
+      <w:r>
+        <w:rPr>
+          <w:rFonts w:eastAsia="宋体" w:cs="Times New Roman"/>
+          <w:kern w:val="0"/>
+        </w:rPr>
+        <w:t>the</w:t>
+      </w:r>
+      <w:proofErr w:type="gramEnd"/>
+      <w:r>
+        <w:rPr>
+          <w:rFonts w:eastAsia="宋体" w:cs="Times New Roman"/>
+          <w:kern w:val="0"/>
+        </w:rPr>
+        <w:t xml:space="preserve"> cache architecture of the </w:t>
+      </w:r>
+      <w:proofErr w:type="spellStart"/>
+      <w:r>
+        <w:rPr>
+          <w:rFonts w:eastAsia="宋体" w:cs="Times New Roman"/>
+          <w:kern w:val="0"/>
+        </w:rPr>
+        <w:t>totient</w:t>
+      </w:r>
+      <w:proofErr w:type="spellEnd"/>
+      <w:r>
+        <w:rPr>
+          <w:rFonts w:eastAsia="宋体" w:cs="Times New Roman"/>
+          <w:kern w:val="0"/>
+        </w:rPr>
+        <w:t xml:space="preserve"> nodes?</w:t>
+      </w:r>
+    </w:p>
+    <w:p>
+      <w:pPr>
+        <w:widowControl/>
+        <w:tabs>
+          <w:tab w:val="left" w:pos="916"/>
+          <w:tab w:val="left" w:pos="1832"/>
+          <w:tab w:val="left" w:pos="2748"/>
+          <w:tab w:val="left" w:pos="3664"/>
+          <w:tab w:val="left" w:pos="4580"/>
+          <w:tab w:val="left" w:pos="5496"/>
+          <w:tab w:val="left" w:pos="6412"/>
+          <w:tab w:val="left" w:pos="7328"/>
+          <w:tab w:val="left" w:pos="8244"/>
+          <w:tab w:val="left" w:pos="9160"/>
+          <w:tab w:val="left" w:pos="10076"/>
+          <w:tab w:val="left" w:pos="10992"/>
+          <w:tab w:val="left" w:pos="11908"/>
+          <w:tab w:val="left" w:pos="12824"/>
+          <w:tab w:val="left" w:pos="13740"/>
+          <w:tab w:val="left" w:pos="14656"/>
+        </w:tabs>
+        <w:spacing w:line="240" w:lineRule="auto"/>
+        <w:ind w:firstLine="465"/>
+        <w:jc w:val="left"/>
+        <w:rPr>
+          <w:rFonts w:eastAsia="宋体" w:cs="Times New Roman"/>
+          <w:kern w:val="0"/>
+        </w:rPr>
+      </w:pPr>
+      <w:r>
+        <w:rPr>
           <w:rFonts w:eastAsia="宋体" w:cs="Times New Roman" w:hint="eastAsia"/>
           <w:kern w:val="0"/>
         </w:rPr>
-      </w:pPr>
+        <w:t>(</w:t>
+      </w:r>
       <w:proofErr w:type="gramStart"/>
       <w:r>
         <w:rPr>
-          <w:rFonts w:eastAsia="宋体" w:cs="Times New Roman"/>
-          <w:kern w:val="0"/>
-        </w:rPr>
-        <w:t>the</w:t>
+          <w:rFonts w:eastAsia="宋体" w:cs="Times New Roman" w:hint="eastAsia"/>
+          <w:kern w:val="0"/>
+        </w:rPr>
+        <w:t>on</w:t>
       </w:r>
       <w:proofErr w:type="gramEnd"/>
       <w:r>
         <w:rPr>
-          <w:rFonts w:eastAsia="宋体" w:cs="Times New Roman"/>
-          <w:kern w:val="0"/>
-        </w:rPr>
-        <w:t xml:space="preserve"> cache architecture of the </w:t>
-      </w:r>
-      <w:proofErr w:type="spellStart"/>
-      <w:r>
-        <w:rPr>
-          <w:rFonts w:eastAsia="宋体" w:cs="Times New Roman"/>
-          <w:kern w:val="0"/>
-        </w:rPr>
-        <w:t>totient</w:t>
-      </w:r>
-      <w:proofErr w:type="spellEnd"/>
-      <w:r>
-        <w:rPr>
-          <w:rFonts w:eastAsia="宋体" w:cs="Times New Roman"/>
-          <w:kern w:val="0"/>
-        </w:rPr>
-        <w:t xml:space="preserve"> nodes?</w:t>
+          <w:rFonts w:eastAsia="宋体" w:cs="Times New Roman" w:hint="eastAsia"/>
+          <w:kern w:val="0"/>
+        </w:rPr>
+        <w:t xml:space="preserve"> head nodes)The page size has a size of about 2^18byte</w:t>
       </w:r>
     </w:p>
     <w:p>
@@ -3599,7 +3666,7 @@
         <w:ind w:firstLine="465"/>
         <w:jc w:val="left"/>
         <w:rPr>
-          <w:rFonts w:eastAsia="宋体" w:cs="Times New Roman" w:hint="eastAsia"/>
+          <w:rFonts w:eastAsia="宋体" w:cs="Times New Roman"/>
           <w:kern w:val="0"/>
         </w:rPr>
       </w:pPr>
@@ -3627,7 +3694,7 @@
                     </pic:cNvPicPr>
                   </pic:nvPicPr>
                   <pic:blipFill>
-                    <a:blip r:embed="rId7" cstate="print"/>
+                    <a:blip r:embed="rId8" cstate="print"/>
                     <a:srcRect/>
                     <a:stretch>
                       <a:fillRect/>
@@ -3691,14 +3758,125 @@
           <w:kern w:val="0"/>
         </w:rPr>
         <w:lastRenderedPageBreak/>
-        <w:t>The cache line has a size of about 2^18</w:t>
-      </w:r>
+        <w:t>(</w:t>
+      </w:r>
+      <w:proofErr w:type="gramStart"/>
       <w:r>
         <w:rPr>
           <w:rFonts w:eastAsia="宋体" w:cs="Times New Roman" w:hint="eastAsia"/>
           <w:kern w:val="0"/>
         </w:rPr>
+        <w:t>on</w:t>
+      </w:r>
+      <w:proofErr w:type="gramEnd"/>
+      <w:r>
+        <w:rPr>
+          <w:rFonts w:eastAsia="宋体" w:cs="Times New Roman" w:hint="eastAsia"/>
+          <w:kern w:val="0"/>
+        </w:rPr>
+        <w:t xml:space="preserve"> working nodes)The page size</w:t>
+      </w:r>
+      <w:r>
+        <w:rPr>
+          <w:rFonts w:eastAsia="宋体" w:cs="Times New Roman" w:hint="eastAsia"/>
+          <w:kern w:val="0"/>
+        </w:rPr>
+        <w:t xml:space="preserve"> has a size of about 2^20 (2M)</w:t>
+      </w:r>
+      <w:r>
+        <w:rPr>
+          <w:rFonts w:eastAsia="宋体" w:cs="Times New Roman" w:hint="eastAsia"/>
+          <w:kern w:val="0"/>
+        </w:rPr>
+        <w:t xml:space="preserve"> </w:t>
+      </w:r>
+      <w:r>
+        <w:rPr>
+          <w:rFonts w:eastAsia="宋体" w:cs="Times New Roman" w:hint="eastAsia"/>
+          <w:kern w:val="0"/>
+        </w:rPr>
         <w:t>byte</w:t>
+      </w:r>
+    </w:p>
+    <w:p>
+      <w:pPr>
+        <w:widowControl/>
+        <w:tabs>
+          <w:tab w:val="left" w:pos="916"/>
+          <w:tab w:val="left" w:pos="1832"/>
+          <w:tab w:val="left" w:pos="2748"/>
+          <w:tab w:val="left" w:pos="3664"/>
+          <w:tab w:val="left" w:pos="4580"/>
+          <w:tab w:val="left" w:pos="5496"/>
+          <w:tab w:val="left" w:pos="6412"/>
+          <w:tab w:val="left" w:pos="7328"/>
+          <w:tab w:val="left" w:pos="8244"/>
+          <w:tab w:val="left" w:pos="9160"/>
+          <w:tab w:val="left" w:pos="10076"/>
+          <w:tab w:val="left" w:pos="10992"/>
+          <w:tab w:val="left" w:pos="11908"/>
+          <w:tab w:val="left" w:pos="12824"/>
+          <w:tab w:val="left" w:pos="13740"/>
+          <w:tab w:val="left" w:pos="14656"/>
+        </w:tabs>
+        <w:spacing w:line="240" w:lineRule="auto"/>
+        <w:jc w:val="left"/>
+        <w:rPr>
+          <w:rFonts w:eastAsia="宋体" w:cs="Times New Roman"/>
+          <w:kern w:val="0"/>
+        </w:rPr>
+      </w:pPr>
+      <w:r>
+        <w:rPr>
+          <w:rFonts w:eastAsia="宋体" w:cs="Times New Roman" w:hint="eastAsia"/>
+          <w:noProof/>
+          <w:kern w:val="0"/>
+        </w:rPr>
+        <w:drawing>
+          <wp:inline distT="0" distB="0" distL="0" distR="0">
+            <wp:extent cx="5274310" cy="3025573"/>
+            <wp:effectExtent l="19050" t="0" r="2540" b="0"/>
+            <wp:docPr id="2" name="图片 1"/>
+            <wp:cNvGraphicFramePr>
+              <a:graphicFrameLocks xmlns:a="http://schemas.openxmlformats.org/drawingml/2006/main" noChangeAspect="1"/>
+            </wp:cNvGraphicFramePr>
+            <a:graphic xmlns:a="http://schemas.openxmlformats.org/drawingml/2006/main">
+              <a:graphicData uri="http://schemas.openxmlformats.org/drawingml/2006/picture">
+                <pic:pic xmlns:pic="http://schemas.openxmlformats.org/drawingml/2006/picture">
+                  <pic:nvPicPr>
+                    <pic:cNvPr id="0" name="Picture 1"/>
+                    <pic:cNvPicPr>
+                      <a:picLocks noChangeAspect="1" noChangeArrowheads="1"/>
+                    </pic:cNvPicPr>
+                  </pic:nvPicPr>
+                  <pic:blipFill>
+                    <a:blip r:embed="rId9" cstate="print"/>
+                    <a:srcRect/>
+                    <a:stretch>
+                      <a:fillRect/>
+                    </a:stretch>
+                  </pic:blipFill>
+                  <pic:spPr bwMode="auto">
+                    <a:xfrm>
+                      <a:off x="0" y="0"/>
+                      <a:ext cx="5274310" cy="3025573"/>
+                    </a:xfrm>
+                    <a:prstGeom prst="rect">
+                      <a:avLst/>
+                    </a:prstGeom>
+                    <a:noFill/>
+                    <a:ln w="9525">
+                      <a:noFill/>
+                      <a:miter lim="800000"/>
+                      <a:headEnd/>
+                      <a:tailEnd/>
+                    </a:ln>
+                  </pic:spPr>
+                </pic:pic>
+              </a:graphicData>
+            </a:graphic>
+          </wp:inline>
+        </w:drawing>
       </w:r>
     </w:p>
     <w:p>
@@ -4607,6 +4785,295 @@
         <w:t>centroid.c</w:t>
       </w:r>
       <w:proofErr w:type="spellEnd"/>
+    </w:p>
+    <w:p>
+      <w:pPr>
+        <w:rPr>
+          <w:rFonts w:cs="Times New Roman" w:hint="eastAsia"/>
+        </w:rPr>
+      </w:pPr>
+    </w:p>
+    <w:p>
+      <w:pPr>
+        <w:rPr>
+          <w:rFonts w:cs="Times New Roman" w:hint="eastAsia"/>
+        </w:rPr>
+      </w:pPr>
+      <w:r>
+        <w:rPr>
+          <w:rFonts w:cs="Times New Roman" w:hint="eastAsia"/>
+        </w:rPr>
+        <w:t xml:space="preserve">Using </w:t>
+      </w:r>
+      <w:proofErr w:type="spellStart"/>
+      <w:r>
+        <w:rPr>
+          <w:rFonts w:cs="Times New Roman" w:hint="eastAsia"/>
+        </w:rPr>
+        <w:t>gcc</w:t>
+      </w:r>
+      <w:proofErr w:type="spellEnd"/>
+      <w:r>
+        <w:rPr>
+          <w:rFonts w:cs="Times New Roman" w:hint="eastAsia"/>
+        </w:rPr>
+        <w:t xml:space="preserve">, </w:t>
+      </w:r>
+      <w:proofErr w:type="gramStart"/>
+      <w:r>
+        <w:rPr>
+          <w:rFonts w:cs="Times New Roman" w:hint="eastAsia"/>
+        </w:rPr>
+        <w:t>The</w:t>
+      </w:r>
+      <w:proofErr w:type="gramEnd"/>
+      <w:r>
+        <w:rPr>
+          <w:rFonts w:cs="Times New Roman" w:hint="eastAsia"/>
+        </w:rPr>
+        <w:t xml:space="preserve"> result is </w:t>
+      </w:r>
+    </w:p>
+    <w:p>
+      <w:pPr>
+        <w:rPr>
+          <w:rFonts w:cs="Times New Roman"/>
+        </w:rPr>
+      </w:pPr>
+      <w:r>
+        <w:rPr>
+          <w:rFonts w:cs="Times New Roman"/>
+        </w:rPr>
+        <w:t>Version 1: 3.600000e-03</w:t>
+      </w:r>
+    </w:p>
+    <w:p>
+      <w:pPr>
+        <w:rPr>
+          <w:rFonts w:cs="Times New Roman"/>
+        </w:rPr>
+      </w:pPr>
+      <w:r>
+        <w:rPr>
+          <w:rFonts w:cs="Times New Roman"/>
+        </w:rPr>
+        <w:t>Version 2: 7.000000e-03</w:t>
+      </w:r>
+    </w:p>
+    <w:p>
+      <w:pPr>
+        <w:rPr>
+          <w:rFonts w:cs="Times New Roman" w:hint="eastAsia"/>
+        </w:rPr>
+      </w:pPr>
+      <w:r>
+        <w:rPr>
+          <w:rFonts w:cs="Times New Roman"/>
+        </w:rPr>
+        <w:t>Version 3: 7.000000e-03</w:t>
+      </w:r>
+    </w:p>
+    <w:p>
+      <w:pPr>
+        <w:rPr>
+          <w:rFonts w:cs="Times New Roman" w:hint="eastAsia"/>
+        </w:rPr>
+      </w:pPr>
+      <w:r>
+        <w:rPr>
+          <w:rFonts w:cs="Times New Roman" w:hint="eastAsia"/>
+        </w:rPr>
+        <w:t xml:space="preserve">Using </w:t>
+      </w:r>
+      <w:proofErr w:type="spellStart"/>
+      <w:proofErr w:type="gramStart"/>
+      <w:r>
+        <w:rPr>
+          <w:rFonts w:cs="Times New Roman" w:hint="eastAsia"/>
+        </w:rPr>
+        <w:t>icc</w:t>
+      </w:r>
+      <w:proofErr w:type="spellEnd"/>
+      <w:proofErr w:type="gramEnd"/>
+      <w:r>
+        <w:rPr>
+          <w:rFonts w:cs="Times New Roman" w:hint="eastAsia"/>
+        </w:rPr>
+        <w:t xml:space="preserve"> is all 0</w:t>
+      </w:r>
+      <w:r>
+        <w:rPr>
+          <w:rFonts w:cs="Times New Roman" w:hint="eastAsia"/>
+        </w:rPr>
+        <w:t>.</w:t>
+      </w:r>
+    </w:p>
+    <w:p>
+      <w:pPr>
+        <w:rPr>
+          <w:rFonts w:cs="Times New Roman" w:hint="eastAsia"/>
+        </w:rPr>
+      </w:pPr>
+      <w:r>
+        <w:rPr>
+          <w:rFonts w:cs="Times New Roman" w:hint="eastAsia"/>
+        </w:rPr>
+        <w:lastRenderedPageBreak/>
+        <w:t>I think the reason that first version is faster is that</w:t>
+      </w:r>
+      <w:r>
+        <w:rPr>
+          <w:rFonts w:cs="Times New Roman" w:hint="eastAsia"/>
+        </w:rPr>
+        <w:t xml:space="preserve"> it</w:t>
+      </w:r>
+    </w:p>
+    <w:p>
+      <w:pPr>
+        <w:pStyle w:val="a7"/>
+        <w:numPr>
+          <w:ilvl w:val="0"/>
+          <w:numId w:val="1"/>
+        </w:numPr>
+        <w:ind w:firstLineChars="0"/>
+        <w:rPr>
+          <w:rFonts w:cs="Times New Roman" w:hint="eastAsia"/>
+        </w:rPr>
+      </w:pPr>
+      <w:r>
+        <w:rPr>
+          <w:rFonts w:cs="Times New Roman" w:hint="eastAsia"/>
+        </w:rPr>
+        <w:t xml:space="preserve">It </w:t>
+      </w:r>
+      <w:proofErr w:type="gramStart"/>
+      <w:r>
+        <w:rPr>
+          <w:rFonts w:cs="Times New Roman" w:hint="eastAsia"/>
+        </w:rPr>
+        <w:t>make</w:t>
+      </w:r>
+      <w:proofErr w:type="gramEnd"/>
+      <w:r>
+        <w:rPr>
+          <w:rFonts w:cs="Times New Roman" w:hint="eastAsia"/>
+        </w:rPr>
+        <w:t xml:space="preserve"> good use of cache and register.</w:t>
+      </w:r>
+    </w:p>
+    <w:p>
+      <w:pPr>
+        <w:pStyle w:val="a7"/>
+        <w:numPr>
+          <w:ilvl w:val="0"/>
+          <w:numId w:val="1"/>
+        </w:numPr>
+        <w:ind w:firstLineChars="0"/>
+        <w:rPr>
+          <w:rFonts w:cs="Times New Roman" w:hint="eastAsia"/>
+        </w:rPr>
+      </w:pPr>
+      <w:r>
+        <w:rPr>
+          <w:rFonts w:cs="Times New Roman" w:hint="eastAsia"/>
+        </w:rPr>
+        <w:t>It can be</w:t>
+      </w:r>
+      <w:r>
+        <w:rPr>
+          <w:rFonts w:cs="Times New Roman" w:hint="eastAsia"/>
+        </w:rPr>
+        <w:t xml:space="preserve"> better</w:t>
+      </w:r>
+      <w:r>
+        <w:rPr>
+          <w:rFonts w:cs="Times New Roman" w:hint="eastAsia"/>
+        </w:rPr>
+        <w:t xml:space="preserve"> run in</w:t>
+      </w:r>
+      <w:r>
+        <w:rPr>
+          <w:rFonts w:cs="Times New Roman" w:hint="eastAsia"/>
+        </w:rPr>
+        <w:t xml:space="preserve"> </w:t>
+      </w:r>
+      <w:r>
+        <w:rPr>
+          <w:rFonts w:cs="Times New Roman"/>
+        </w:rPr>
+        <w:t>parallel</w:t>
+      </w:r>
+      <w:r>
+        <w:rPr>
+          <w:rFonts w:cs="Times New Roman" w:hint="eastAsia"/>
+        </w:rPr>
+        <w:t xml:space="preserve">. Since it calculate </w:t>
+      </w:r>
+      <w:proofErr w:type="spellStart"/>
+      <w:r>
+        <w:rPr>
+          <w:rFonts w:cs="Times New Roman" w:hint="eastAsia"/>
+        </w:rPr>
+        <w:t>sum_x</w:t>
+      </w:r>
+      <w:proofErr w:type="spellEnd"/>
+      <w:r>
+        <w:rPr>
+          <w:rFonts w:cs="Times New Roman" w:hint="eastAsia"/>
+        </w:rPr>
+        <w:t xml:space="preserve"> and </w:t>
+      </w:r>
+      <w:proofErr w:type="spellStart"/>
+      <w:r>
+        <w:rPr>
+          <w:rFonts w:cs="Times New Roman" w:hint="eastAsia"/>
+        </w:rPr>
+        <w:t>sum_y</w:t>
+      </w:r>
+      <w:proofErr w:type="spellEnd"/>
+      <w:r>
+        <w:rPr>
+          <w:rFonts w:cs="Times New Roman" w:hint="eastAsia"/>
+        </w:rPr>
+        <w:t xml:space="preserve"> alternatively, it has better property in running parallel. For the version 2 and version 3, we cannot </w:t>
+      </w:r>
+      <w:r>
+        <w:rPr>
+          <w:rFonts w:cs="Times New Roman" w:hint="eastAsia"/>
+        </w:rPr>
+        <w:t>run the next instruction before the result comes out</w:t>
+      </w:r>
+      <w:r>
+        <w:rPr>
+          <w:rFonts w:cs="Times New Roman" w:hint="eastAsia"/>
+        </w:rPr>
+        <w:t xml:space="preserve">. </w:t>
+      </w:r>
+      <w:r>
+        <w:rPr>
+          <w:rFonts w:cs="Times New Roman" w:hint="eastAsia"/>
+        </w:rPr>
+        <w:t xml:space="preserve"> </w:t>
+      </w:r>
+    </w:p>
+    <w:p>
+      <w:pPr>
+        <w:rPr>
+          <w:rFonts w:cs="Times New Roman" w:hint="eastAsia"/>
+        </w:rPr>
+      </w:pPr>
+      <w:r>
+        <w:rPr>
+          <w:rFonts w:cs="Times New Roman" w:hint="eastAsia"/>
+        </w:rPr>
+        <w:t>From the result, I think the second reason is the main cause of the difference in performance</w:t>
+      </w:r>
+      <w:r>
+        <w:rPr>
+          <w:rFonts w:cs="Times New Roman" w:hint="eastAsia"/>
+        </w:rPr>
+        <w:t>.</w:t>
+      </w:r>
     </w:p>
     <w:p>
       <w:pPr>
@@ -4673,6 +5140,103 @@
     </w:p>
   </w:footnote>
 </w:footnotes>
+</file>
+
+<file path=word/numbering.xml><?xml version="1.0" encoding="utf-8"?>
+<w:numbering xmlns:ve="http://schemas.openxmlformats.org/markup-compatibility/2006" xmlns:o="urn:schemas-microsoft-com:office:office" xmlns:r="http://schemas.openxmlformats.org/officeDocument/2006/relationships" xmlns:m="http://schemas.openxmlformats.org/officeDocument/2006/math" xmlns:v="urn:schemas-microsoft-com:vml" xmlns:wp="http://schemas.openxmlformats.org/drawingml/2006/wordprocessingDrawing" xmlns:w10="urn:schemas-microsoft-com:office:word" xmlns:w="http://schemas.openxmlformats.org/wordprocessingml/2006/main" xmlns:wne="http://schemas.microsoft.com/office/word/2006/wordml">
+  <w:abstractNum w:abstractNumId="0">
+    <w:nsid w:val="07770F04"/>
+    <w:multiLevelType w:val="hybridMultilevel"/>
+    <w:tmpl w:val="C4F801DA"/>
+    <w:lvl w:ilvl="0" w:tplc="ABDEDA06">
+      <w:start w:val="1"/>
+      <w:numFmt w:val="decimal"/>
+      <w:lvlText w:val="%1)"/>
+      <w:lvlJc w:val="left"/>
+      <w:pPr>
+        <w:ind w:left="360" w:hanging="360"/>
+      </w:pPr>
+      <w:rPr>
+        <w:rFonts w:hint="default"/>
+      </w:rPr>
+    </w:lvl>
+    <w:lvl w:ilvl="1" w:tplc="04090019" w:tentative="1">
+      <w:start w:val="1"/>
+      <w:numFmt w:val="lowerLetter"/>
+      <w:lvlText w:val="%2)"/>
+      <w:lvlJc w:val="left"/>
+      <w:pPr>
+        <w:ind w:left="840" w:hanging="420"/>
+      </w:pPr>
+    </w:lvl>
+    <w:lvl w:ilvl="2" w:tplc="0409001B" w:tentative="1">
+      <w:start w:val="1"/>
+      <w:numFmt w:val="lowerRoman"/>
+      <w:lvlText w:val="%3."/>
+      <w:lvlJc w:val="right"/>
+      <w:pPr>
+        <w:ind w:left="1260" w:hanging="420"/>
+      </w:pPr>
+    </w:lvl>
+    <w:lvl w:ilvl="3" w:tplc="0409000F" w:tentative="1">
+      <w:start w:val="1"/>
+      <w:numFmt w:val="decimal"/>
+      <w:lvlText w:val="%4."/>
+      <w:lvlJc w:val="left"/>
+      <w:pPr>
+        <w:ind w:left="1680" w:hanging="420"/>
+      </w:pPr>
+    </w:lvl>
+    <w:lvl w:ilvl="4" w:tplc="04090019" w:tentative="1">
+      <w:start w:val="1"/>
+      <w:numFmt w:val="lowerLetter"/>
+      <w:lvlText w:val="%5)"/>
+      <w:lvlJc w:val="left"/>
+      <w:pPr>
+        <w:ind w:left="2100" w:hanging="420"/>
+      </w:pPr>
+    </w:lvl>
+    <w:lvl w:ilvl="5" w:tplc="0409001B" w:tentative="1">
+      <w:start w:val="1"/>
+      <w:numFmt w:val="lowerRoman"/>
+      <w:lvlText w:val="%6."/>
+      <w:lvlJc w:val="right"/>
+      <w:pPr>
+        <w:ind w:left="2520" w:hanging="420"/>
+      </w:pPr>
+    </w:lvl>
+    <w:lvl w:ilvl="6" w:tplc="0409000F" w:tentative="1">
+      <w:start w:val="1"/>
+      <w:numFmt w:val="decimal"/>
+      <w:lvlText w:val="%7."/>
+      <w:lvlJc w:val="left"/>
+      <w:pPr>
+        <w:ind w:left="2940" w:hanging="420"/>
+      </w:pPr>
+    </w:lvl>
+    <w:lvl w:ilvl="7" w:tplc="04090019" w:tentative="1">
+      <w:start w:val="1"/>
+      <w:numFmt w:val="lowerLetter"/>
+      <w:lvlText w:val="%8)"/>
+      <w:lvlJc w:val="left"/>
+      <w:pPr>
+        <w:ind w:left="3360" w:hanging="420"/>
+      </w:pPr>
+    </w:lvl>
+    <w:lvl w:ilvl="8" w:tplc="0409001B" w:tentative="1">
+      <w:start w:val="1"/>
+      <w:numFmt w:val="lowerRoman"/>
+      <w:lvlText w:val="%9."/>
+      <w:lvlJc w:val="right"/>
+      <w:pPr>
+        <w:ind w:left="3780" w:hanging="420"/>
+      </w:pPr>
+    </w:lvl>
+  </w:abstractNum>
+  <w:num w:numId="1">
+    <w:abstractNumId w:val="0"/>
+  </w:num>
+</w:numbering>
 </file>
 
 <file path=word/styles.xml><?xml version="1.0" encoding="utf-8"?>
@@ -5027,6 +5591,16 @@
       <w:szCs w:val="18"/>
     </w:rPr>
   </w:style>
+  <w:style w:type="paragraph" w:styleId="a7">
+    <w:name w:val="List Paragraph"/>
+    <w:basedOn w:val="a"/>
+    <w:uiPriority w:val="34"/>
+    <w:qFormat/>
+    <w:rsid w:val="00EA65C6"/>
+    <w:pPr>
+      <w:ind w:firstLineChars="200" w:firstLine="420"/>
+    </w:pPr>
+  </w:style>
 </w:styles>
 </file>
 

</xml_diff>